<commit_message>
Ryan_Beard, Started project 3, 5/4/22
</commit_message>
<xml_diff>
--- a/Project 3/Migration Design Doc.docx
+++ b/Project 3/Migration Design Doc.docx
@@ -1406,7 +1406,16 @@
                       <w:i/>
                       <w:color w:val="B7B7B7"/>
                     </w:rPr>
-                    <w:t>/starting point</w:t>
+                    <w:t>/target</w:t>
+                  </w:r>
+                  <w:bookmarkStart w:id="5" w:name="_GoBack"/>
+                  <w:bookmarkEnd w:id="5"/>
+                  <w:r>
+                    <w:rPr>
+                      <w:i/>
+                      <w:color w:val="B7B7B7"/>
+                    </w:rPr>
+                    <w:t xml:space="preserve"> point</w:t>
                   </w:r>
                   <w:r>
                     <w:rPr>
@@ -1618,8 +1627,8 @@
               <w:widowControl w:val="0"/>
               <w:spacing w:line="240" w:lineRule="auto"/>
             </w:pPr>
-            <w:bookmarkStart w:id="5" w:name="_y23w31rthfog" w:colFirst="0" w:colLast="0"/>
-            <w:bookmarkEnd w:id="5"/>
+            <w:bookmarkStart w:id="6" w:name="_y23w31rthfog" w:colFirst="0" w:colLast="0"/>
+            <w:bookmarkEnd w:id="6"/>
             <w:r>
               <w:t>4</w:t>
             </w:r>
@@ -2049,8 +2058,8 @@
               <w:widowControl w:val="0"/>
               <w:spacing w:line="240" w:lineRule="auto"/>
             </w:pPr>
-            <w:bookmarkStart w:id="6" w:name="_pn813pqt2ksz" w:colFirst="0" w:colLast="0"/>
-            <w:bookmarkEnd w:id="6"/>
+            <w:bookmarkStart w:id="7" w:name="_pn813pqt2ksz" w:colFirst="0" w:colLast="0"/>
+            <w:bookmarkEnd w:id="7"/>
             <w:r>
               <w:lastRenderedPageBreak/>
               <w:t>5</w:t>
@@ -2343,8 +2352,6 @@
                     </w:rPr>
                     <w:t>The player reaches the green flag/target point</w:t>
                   </w:r>
-                  <w:bookmarkStart w:id="7" w:name="_GoBack"/>
-                  <w:bookmarkEnd w:id="7"/>
                 </w:p>
               </w:tc>
             </w:tr>
@@ -4336,7 +4343,7 @@
               </wp:inline>
             </w:drawing>
           </mc:Choice>
-          <mc:Fallback xmlns:w16cid="http://schemas.microsoft.com/office/word/2016/wordml/cid" xmlns:am3d="http://schemas.microsoft.com/office/drawing/2017/model3d" xmlns:aink="http://schemas.microsoft.com/office/drawing/2016/ink" xmlns:cx8="http://schemas.microsoft.com/office/drawing/2016/5/14/chartex" xmlns:cx7="http://schemas.microsoft.com/office/drawing/2016/5/13/chartex" xmlns:cx6="http://schemas.microsoft.com/office/drawing/2016/5/12/chartex" xmlns:cx5="http://schemas.microsoft.com/office/drawing/2016/5/11/chartex" xmlns:cx4="http://schemas.microsoft.com/office/drawing/2016/5/10/chartex" xmlns:cx3="http://schemas.microsoft.com/office/drawing/2016/5/9/chartex" xmlns:cx2="http://schemas.microsoft.com/office/drawing/2015/10/21/chartex" xmlns:cx1="http://schemas.microsoft.com/office/drawing/2015/9/8/chartex">
+          <mc:Fallback xmlns:cx1="http://schemas.microsoft.com/office/drawing/2015/9/8/chartex" xmlns:cx2="http://schemas.microsoft.com/office/drawing/2015/10/21/chartex" xmlns:cx3="http://schemas.microsoft.com/office/drawing/2016/5/9/chartex" xmlns:cx4="http://schemas.microsoft.com/office/drawing/2016/5/10/chartex" xmlns:cx5="http://schemas.microsoft.com/office/drawing/2016/5/11/chartex" xmlns:cx6="http://schemas.microsoft.com/office/drawing/2016/5/12/chartex" xmlns:cx7="http://schemas.microsoft.com/office/drawing/2016/5/13/chartex" xmlns:cx8="http://schemas.microsoft.com/office/drawing/2016/5/14/chartex" xmlns:aink="http://schemas.microsoft.com/office/drawing/2016/ink" xmlns:am3d="http://schemas.microsoft.com/office/drawing/2017/model3d" xmlns:w16cid="http://schemas.microsoft.com/office/word/2016/wordml/cid">
             <w:pict>
               <v:rect w14:anchorId="432CA712" id="Rectangle 1" o:spid="_x0000_s1026" style="width:7in;height:245.95pt;visibility:visible;mso-wrap-style:square;mso-left-percent:-10001;mso-top-percent:-10001;mso-position-horizontal:absolute;mso-position-horizontal-relative:char;mso-position-vertical:absolute;mso-position-vertical-relative:line;mso-left-percent:-10001;mso-top-percent:-10001;v-text-anchor:middle" o:gfxdata="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" fillcolor="#f3f3f3" strokecolor="#d9d9d9">
                 <v:stroke startarrowwidth="narrow" startarrowlength="short" endarrowwidth="narrow" endarrowlength="short" joinstyle="round"/>

</xml_diff>